<commit_message>
Added logic to prevent firewall exception from being added if the Windows Firewall Windows service is stopped.
</commit_message>
<xml_diff>
--- a/msvs/setups/documentation/Windows Service Documentation.docx
+++ b/msvs/setups/documentation/Windows Service Documentation.docx
@@ -13,7 +13,21 @@
         <w:rPr>
           <w:rFonts w:eastAsia="Calibri"/>
         </w:rPr>
-        <w:t>Running Redis as a Service</w:t>
+        <w:t xml:space="preserve">Running </w:t>
+      </w:r>
+      <w:proofErr w:type="spellStart"/>
+      <w:r>
+        <w:rPr>
+          <w:rFonts w:eastAsia="Calibri"/>
+        </w:rPr>
+        <w:t>Redis</w:t>
+      </w:r>
+      <w:proofErr w:type="spellEnd"/>
+      <w:r>
+        <w:rPr>
+          <w:rFonts w:eastAsia="Calibri"/>
+        </w:rPr>
+        <w:t xml:space="preserve"> as a Service</w:t>
       </w:r>
     </w:p>
     <w:p>
@@ -27,7 +41,35 @@
         <w:rPr>
           <w:rFonts w:ascii="Calibri" w:eastAsia="Calibri" w:hAnsi="Calibri" w:cs="Calibri"/>
         </w:rPr>
-        <w:t>If you installed Redis using the MSI package, then Redis was already</w:t>
+        <w:t xml:space="preserve">If you installed </w:t>
+      </w:r>
+      <w:proofErr w:type="spellStart"/>
+      <w:r>
+        <w:rPr>
+          <w:rFonts w:ascii="Calibri" w:eastAsia="Calibri" w:hAnsi="Calibri" w:cs="Calibri"/>
+        </w:rPr>
+        <w:t>Redis</w:t>
+      </w:r>
+      <w:proofErr w:type="spellEnd"/>
+      <w:r>
+        <w:rPr>
+          <w:rFonts w:ascii="Calibri" w:eastAsia="Calibri" w:hAnsi="Calibri" w:cs="Calibri"/>
+        </w:rPr>
+        <w:t xml:space="preserve"> using the MSI package, then </w:t>
+      </w:r>
+      <w:proofErr w:type="spellStart"/>
+      <w:r>
+        <w:rPr>
+          <w:rFonts w:ascii="Calibri" w:eastAsia="Calibri" w:hAnsi="Calibri" w:cs="Calibri"/>
+        </w:rPr>
+        <w:t>Redis</w:t>
+      </w:r>
+      <w:proofErr w:type="spellEnd"/>
+      <w:r>
+        <w:rPr>
+          <w:rFonts w:ascii="Calibri" w:eastAsia="Calibri" w:hAnsi="Calibri" w:cs="Calibri"/>
+        </w:rPr>
+        <w:t xml:space="preserve"> was already</w:t>
       </w:r>
       <w:r>
         <w:rPr>
@@ -47,6 +89,7 @@
         </w:rPr>
         <w:t xml:space="preserve"> If you would like to change its settings, you can update the </w:t>
       </w:r>
+      <w:proofErr w:type="spellStart"/>
       <w:r>
         <w:rPr>
           <w:rFonts w:ascii="Calibri" w:eastAsia="Calibri" w:hAnsi="Calibri" w:cs="Calibri"/>
@@ -54,11 +97,54 @@
         </w:rPr>
         <w:t>redis.windows.conf</w:t>
       </w:r>
-      <w:r>
-        <w:rPr>
-          <w:rFonts w:ascii="Calibri" w:eastAsia="Calibri" w:hAnsi="Calibri" w:cs="Calibri"/>
-        </w:rPr>
-        <w:t xml:space="preserve"> file and then restart the Redis service (Run -&gt; services.msc -&gt; Redis -&gt; Restart).</w:t>
+      <w:proofErr w:type="spellEnd"/>
+      <w:r>
+        <w:rPr>
+          <w:rFonts w:ascii="Calibri" w:eastAsia="Calibri" w:hAnsi="Calibri" w:cs="Calibri"/>
+        </w:rPr>
+        <w:t xml:space="preserve"> file and then restart the </w:t>
+      </w:r>
+      <w:proofErr w:type="spellStart"/>
+      <w:r>
+        <w:rPr>
+          <w:rFonts w:ascii="Calibri" w:eastAsia="Calibri" w:hAnsi="Calibri" w:cs="Calibri"/>
+        </w:rPr>
+        <w:t>Redis</w:t>
+      </w:r>
+      <w:proofErr w:type="spellEnd"/>
+      <w:r>
+        <w:rPr>
+          <w:rFonts w:ascii="Calibri" w:eastAsia="Calibri" w:hAnsi="Calibri" w:cs="Calibri"/>
+        </w:rPr>
+        <w:t xml:space="preserve"> service (Run -&gt; </w:t>
+      </w:r>
+      <w:proofErr w:type="spellStart"/>
+      <w:r>
+        <w:rPr>
+          <w:rFonts w:ascii="Calibri" w:eastAsia="Calibri" w:hAnsi="Calibri" w:cs="Calibri"/>
+        </w:rPr>
+        <w:t>services.msc</w:t>
+      </w:r>
+      <w:proofErr w:type="spellEnd"/>
+      <w:r>
+        <w:rPr>
+          <w:rFonts w:ascii="Calibri" w:eastAsia="Calibri" w:hAnsi="Calibri" w:cs="Calibri"/>
+        </w:rPr>
+        <w:t xml:space="preserve"> -&gt; </w:t>
+      </w:r>
+      <w:proofErr w:type="spellStart"/>
+      <w:r>
+        <w:rPr>
+          <w:rFonts w:ascii="Calibri" w:eastAsia="Calibri" w:hAnsi="Calibri" w:cs="Calibri"/>
+        </w:rPr>
+        <w:t>Redis</w:t>
+      </w:r>
+      <w:proofErr w:type="spellEnd"/>
+      <w:r>
+        <w:rPr>
+          <w:rFonts w:ascii="Calibri" w:eastAsia="Calibri" w:hAnsi="Calibri" w:cs="Calibri"/>
+        </w:rPr>
+        <w:t xml:space="preserve"> -&gt; Restart).</w:t>
       </w:r>
       <w:r>
         <w:rPr>
@@ -78,7 +164,21 @@
         <w:rPr>
           <w:rFonts w:ascii="Calibri" w:eastAsia="Calibri" w:hAnsi="Calibri" w:cs="Calibri"/>
         </w:rPr>
-        <w:t>During installation of the MSI you can either use the installer’s user interface to update the port that Redis listens at and the firewall exception or run it silently without a UI. The following examples show how to install from the command line:</w:t>
+        <w:t xml:space="preserve">During installation of the MSI you can either use the installer’s user interface to update the port that </w:t>
+      </w:r>
+      <w:proofErr w:type="spellStart"/>
+      <w:r>
+        <w:rPr>
+          <w:rFonts w:ascii="Calibri" w:eastAsia="Calibri" w:hAnsi="Calibri" w:cs="Calibri"/>
+        </w:rPr>
+        <w:t>Redis</w:t>
+      </w:r>
+      <w:proofErr w:type="spellEnd"/>
+      <w:r>
+        <w:rPr>
+          <w:rFonts w:ascii="Calibri" w:eastAsia="Calibri" w:hAnsi="Calibri" w:cs="Calibri"/>
+        </w:rPr>
+        <w:t xml:space="preserve"> listens at and the firewall exception or run it silently without a UI. The following examples show how to install from the command line:</w:t>
       </w:r>
     </w:p>
     <w:p>
@@ -89,28 +189,314 @@
           <w:b/>
         </w:rPr>
       </w:pPr>
+      <w:proofErr w:type="gramStart"/>
       <w:r>
         <w:rPr>
           <w:rFonts w:ascii="Calibri" w:eastAsia="Calibri" w:hAnsi="Calibri" w:cs="Calibri"/>
           <w:b/>
         </w:rPr>
-        <w:t>default install</w:t>
-      </w:r>
+        <w:t>default</w:t>
+      </w:r>
+      <w:proofErr w:type="gramEnd"/>
       <w:r>
         <w:rPr>
           <w:rFonts w:ascii="Calibri" w:eastAsia="Calibri" w:hAnsi="Calibri" w:cs="Calibri"/>
           <w:b/>
         </w:rPr>
+        <w:t xml:space="preserve"> install</w:t>
+      </w:r>
+      <w:r>
+        <w:rPr>
+          <w:rFonts w:ascii="Calibri" w:eastAsia="Calibri" w:hAnsi="Calibri" w:cs="Calibri"/>
+          <w:b/>
+        </w:rPr>
         <w:t xml:space="preserve"> (port 6379 and firewall exception ON)</w:t>
+      </w:r>
+      <w:r>
+        <w:rPr>
+          <w:rFonts w:ascii="Calibri" w:eastAsia="Calibri" w:hAnsi="Calibri" w:cs="Calibri"/>
+          <w:b/>
+        </w:rPr>
+        <w:t>:</w:t>
+      </w:r>
+    </w:p>
+    <w:p>
+      <w:pPr>
+        <w:spacing w:after="200" w:line="276" w:lineRule="auto"/>
+        <w:rPr>
+          <w:rFonts w:ascii="Calibri" w:eastAsia="Calibri" w:hAnsi="Calibri" w:cs="Calibri"/>
+          <w:i/>
+        </w:rPr>
+      </w:pPr>
+      <w:r>
+        <w:rPr>
+          <w:rFonts w:ascii="Calibri" w:eastAsia="Calibri" w:hAnsi="Calibri" w:cs="Calibri"/>
+          <w:i/>
+        </w:rPr>
+        <w:t xml:space="preserve">        </w:t>
+      </w:r>
+      <w:proofErr w:type="spellStart"/>
+      <w:proofErr w:type="gramStart"/>
+      <w:r>
+        <w:rPr>
+          <w:rFonts w:ascii="Calibri" w:eastAsia="Calibri" w:hAnsi="Calibri" w:cs="Calibri"/>
+          <w:i/>
+        </w:rPr>
+        <w:t>ms</w:t>
+      </w:r>
+      <w:r>
+        <w:rPr>
+          <w:rFonts w:ascii="Calibri" w:eastAsia="Calibri" w:hAnsi="Calibri" w:cs="Calibri"/>
+          <w:i/>
+        </w:rPr>
+        <w:t>iexec</w:t>
+      </w:r>
+      <w:proofErr w:type="spellEnd"/>
+      <w:proofErr w:type="gramEnd"/>
+      <w:r>
+        <w:rPr>
+          <w:rFonts w:ascii="Calibri" w:eastAsia="Calibri" w:hAnsi="Calibri" w:cs="Calibri"/>
+          <w:i/>
+        </w:rPr>
+        <w:t xml:space="preserve"> /</w:t>
+      </w:r>
+      <w:proofErr w:type="spellStart"/>
+      <w:r>
+        <w:rPr>
+          <w:rFonts w:ascii="Calibri" w:eastAsia="Calibri" w:hAnsi="Calibri" w:cs="Calibri"/>
+          <w:i/>
+        </w:rPr>
+        <w:t>i</w:t>
+      </w:r>
+      <w:proofErr w:type="spellEnd"/>
+      <w:r>
+        <w:rPr>
+          <w:rFonts w:ascii="Calibri" w:eastAsia="Calibri" w:hAnsi="Calibri" w:cs="Calibri"/>
+          <w:i/>
+        </w:rPr>
+        <w:t xml:space="preserve"> Redis-Windows-x64.msi </w:t>
+      </w:r>
+    </w:p>
+    <w:p>
+      <w:pPr>
+        <w:spacing w:after="200" w:line="276" w:lineRule="auto"/>
+        <w:rPr>
+          <w:rFonts w:ascii="Calibri" w:eastAsia="Calibri" w:hAnsi="Calibri" w:cs="Calibri"/>
+          <w:b/>
+        </w:rPr>
+      </w:pPr>
+      <w:proofErr w:type="gramStart"/>
+      <w:r>
+        <w:rPr>
+          <w:rFonts w:ascii="Calibri" w:eastAsia="Calibri" w:hAnsi="Calibri" w:cs="Calibri"/>
+          <w:b/>
+        </w:rPr>
+        <w:t>set</w:t>
+      </w:r>
+      <w:proofErr w:type="gramEnd"/>
+      <w:r>
+        <w:rPr>
+          <w:rFonts w:ascii="Calibri" w:eastAsia="Calibri" w:hAnsi="Calibri" w:cs="Calibri"/>
+          <w:b/>
+        </w:rPr>
+        <w:t xml:space="preserve"> port and turn OFF</w:t>
+      </w:r>
+      <w:r>
+        <w:rPr>
+          <w:rFonts w:ascii="Calibri" w:eastAsia="Calibri" w:hAnsi="Calibri" w:cs="Calibri"/>
+          <w:b/>
+        </w:rPr>
+        <w:t xml:space="preserve"> firewall exception:</w:t>
+      </w:r>
+    </w:p>
+    <w:p>
+      <w:pPr>
+        <w:spacing w:after="200" w:line="276" w:lineRule="auto"/>
+        <w:rPr>
+          <w:rFonts w:ascii="Calibri" w:eastAsia="Calibri" w:hAnsi="Calibri" w:cs="Calibri"/>
+          <w:i/>
+        </w:rPr>
+      </w:pPr>
+      <w:r>
+        <w:rPr>
+          <w:rFonts w:ascii="Calibri" w:eastAsia="Calibri" w:hAnsi="Calibri" w:cs="Calibri"/>
+          <w:i/>
+        </w:rPr>
+        <w:t xml:space="preserve">        </w:t>
+      </w:r>
+      <w:proofErr w:type="spellStart"/>
+      <w:r>
+        <w:rPr>
+          <w:rFonts w:ascii="Calibri" w:eastAsia="Calibri" w:hAnsi="Calibri" w:cs="Calibri"/>
+          <w:i/>
+        </w:rPr>
+        <w:t>msiexec</w:t>
+      </w:r>
+      <w:proofErr w:type="spellEnd"/>
+      <w:r>
+        <w:rPr>
+          <w:rFonts w:ascii="Calibri" w:eastAsia="Calibri" w:hAnsi="Calibri" w:cs="Calibri"/>
+          <w:i/>
+        </w:rPr>
+        <w:t xml:space="preserve"> /</w:t>
+      </w:r>
+      <w:proofErr w:type="spellStart"/>
+      <w:r>
+        <w:rPr>
+          <w:rFonts w:ascii="Calibri" w:eastAsia="Calibri" w:hAnsi="Calibri" w:cs="Calibri"/>
+          <w:i/>
+        </w:rPr>
+        <w:t>i</w:t>
+      </w:r>
+      <w:proofErr w:type="spellEnd"/>
+      <w:r>
+        <w:rPr>
+          <w:rFonts w:ascii="Calibri" w:eastAsia="Calibri" w:hAnsi="Calibri" w:cs="Calibri"/>
+          <w:i/>
+        </w:rPr>
+        <w:t xml:space="preserve"> Redis-Windows-x64.msi PORT=1234 </w:t>
+      </w:r>
+      <w:r>
+        <w:rPr>
+          <w:rFonts w:ascii="Calibri" w:eastAsia="Calibri" w:hAnsi="Calibri" w:cs="Calibri"/>
+          <w:i/>
+        </w:rPr>
+        <w:t>ADD_FIREWALL_RULE</w:t>
+      </w:r>
+      <w:r>
+        <w:rPr>
+          <w:rFonts w:ascii="Calibri" w:eastAsia="Calibri" w:hAnsi="Calibri" w:cs="Calibri"/>
+          <w:i/>
+        </w:rPr>
+        <w:t>=""</w:t>
+      </w:r>
+    </w:p>
+    <w:p>
+      <w:pPr>
+        <w:spacing w:after="200" w:line="276" w:lineRule="auto"/>
+        <w:rPr>
+          <w:rFonts w:ascii="Calibri" w:eastAsia="Calibri" w:hAnsi="Calibri" w:cs="Calibri"/>
+          <w:b/>
+        </w:rPr>
+      </w:pPr>
+      <w:proofErr w:type="gramStart"/>
+      <w:r>
+        <w:rPr>
+          <w:rFonts w:ascii="Calibri" w:eastAsia="Calibri" w:hAnsi="Calibri" w:cs="Calibri"/>
+          <w:b/>
+        </w:rPr>
+        <w:t>set</w:t>
+      </w:r>
+      <w:proofErr w:type="gramEnd"/>
+      <w:r>
+        <w:rPr>
+          <w:rFonts w:ascii="Calibri" w:eastAsia="Calibri" w:hAnsi="Calibri" w:cs="Calibri"/>
+          <w:b/>
+        </w:rPr>
+        <w:t xml:space="preserve"> port and turn ON</w:t>
+      </w:r>
+      <w:r>
+        <w:rPr>
+          <w:rFonts w:ascii="Calibri" w:eastAsia="Calibri" w:hAnsi="Calibri" w:cs="Calibri"/>
+          <w:b/>
+        </w:rPr>
+        <w:t xml:space="preserve"> firewall exception:</w:t>
+      </w:r>
+    </w:p>
+    <w:p>
+      <w:pPr>
+        <w:spacing w:after="200" w:line="276" w:lineRule="auto"/>
+        <w:rPr>
+          <w:rFonts w:ascii="Calibri" w:eastAsia="Calibri" w:hAnsi="Calibri" w:cs="Calibri"/>
+          <w:i/>
+        </w:rPr>
+      </w:pPr>
+      <w:r>
+        <w:rPr>
+          <w:rFonts w:ascii="Calibri" w:eastAsia="Calibri" w:hAnsi="Calibri" w:cs="Calibri"/>
+          <w:i/>
+        </w:rPr>
+        <w:t xml:space="preserve">        </w:t>
+      </w:r>
+      <w:proofErr w:type="spellStart"/>
+      <w:r>
+        <w:rPr>
+          <w:rFonts w:ascii="Calibri" w:eastAsia="Calibri" w:hAnsi="Calibri" w:cs="Calibri"/>
+          <w:i/>
+        </w:rPr>
+        <w:t>msiexec</w:t>
+      </w:r>
+      <w:proofErr w:type="spellEnd"/>
+      <w:r>
+        <w:rPr>
+          <w:rFonts w:ascii="Calibri" w:eastAsia="Calibri" w:hAnsi="Calibri" w:cs="Calibri"/>
+          <w:i/>
+        </w:rPr>
+        <w:t xml:space="preserve"> /</w:t>
+      </w:r>
+      <w:proofErr w:type="spellStart"/>
+      <w:r>
+        <w:rPr>
+          <w:rFonts w:ascii="Calibri" w:eastAsia="Calibri" w:hAnsi="Calibri" w:cs="Calibri"/>
+          <w:i/>
+        </w:rPr>
+        <w:t>i</w:t>
+      </w:r>
+      <w:proofErr w:type="spellEnd"/>
+      <w:r>
+        <w:rPr>
+          <w:rFonts w:ascii="Calibri" w:eastAsia="Calibri" w:hAnsi="Calibri" w:cs="Calibri"/>
+          <w:i/>
+        </w:rPr>
+        <w:t xml:space="preserve"> Redis-Windows-x64.msi PORT=1234 </w:t>
+      </w:r>
+      <w:r>
+        <w:rPr>
+          <w:rFonts w:ascii="Calibri" w:eastAsia="Calibri" w:hAnsi="Calibri" w:cs="Calibri"/>
+          <w:i/>
+        </w:rPr>
+        <w:t>ADD_FIREWALL_RULE</w:t>
+      </w:r>
+      <w:r>
+        <w:rPr>
+          <w:rFonts w:ascii="Calibri" w:eastAsia="Calibri" w:hAnsi="Calibri" w:cs="Calibri"/>
+          <w:i/>
+        </w:rPr>
+        <w:t xml:space="preserve"> </w:t>
       </w:r>
       <w:bookmarkStart w:id="0" w:name="_GoBack"/>
       <w:bookmarkEnd w:id="0"/>
       <w:r>
         <w:rPr>
           <w:rFonts w:ascii="Calibri" w:eastAsia="Calibri" w:hAnsi="Calibri" w:cs="Calibri"/>
+          <w:i/>
+        </w:rPr>
+        <w:t>=1</w:t>
+      </w:r>
+    </w:p>
+    <w:p>
+      <w:pPr>
+        <w:spacing w:after="200" w:line="276" w:lineRule="auto"/>
+        <w:rPr>
+          <w:rFonts w:ascii="Calibri" w:eastAsia="Calibri" w:hAnsi="Calibri" w:cs="Calibri"/>
           <w:b/>
         </w:rPr>
-        <w:t>:</w:t>
+      </w:pPr>
+      <w:proofErr w:type="gramStart"/>
+      <w:r>
+        <w:rPr>
+          <w:rFonts w:ascii="Calibri" w:eastAsia="Calibri" w:hAnsi="Calibri" w:cs="Calibri"/>
+          <w:b/>
+        </w:rPr>
+        <w:t>install</w:t>
+      </w:r>
+      <w:proofErr w:type="gramEnd"/>
+      <w:r>
+        <w:rPr>
+          <w:rFonts w:ascii="Calibri" w:eastAsia="Calibri" w:hAnsi="Calibri" w:cs="Calibri"/>
+          <w:b/>
+        </w:rPr>
+        <w:t xml:space="preserve"> with no user interface:</w:t>
       </w:r>
     </w:p>
     <w:p>
@@ -126,14 +512,55 @@
           <w:rFonts w:ascii="Calibri" w:eastAsia="Calibri" w:hAnsi="Calibri" w:cs="Calibri"/>
           <w:i/>
         </w:rPr>
-        <w:t xml:space="preserve">        ms</w:t>
-      </w:r>
-      <w:r>
-        <w:rPr>
-          <w:rFonts w:ascii="Calibri" w:eastAsia="Calibri" w:hAnsi="Calibri" w:cs="Calibri"/>
-          <w:i/>
-        </w:rPr>
-        <w:t xml:space="preserve">iexec /i Redis-Windows-x64.msi </w:t>
+        <w:t xml:space="preserve">        </w:t>
+      </w:r>
+      <w:proofErr w:type="spellStart"/>
+      <w:proofErr w:type="gramStart"/>
+      <w:r>
+        <w:rPr>
+          <w:rFonts w:ascii="Calibri" w:eastAsia="Calibri" w:hAnsi="Calibri" w:cs="Calibri"/>
+          <w:i/>
+        </w:rPr>
+        <w:t>msiexec</w:t>
+      </w:r>
+      <w:proofErr w:type="spellEnd"/>
+      <w:proofErr w:type="gramEnd"/>
+      <w:r>
+        <w:rPr>
+          <w:rFonts w:ascii="Calibri" w:eastAsia="Calibri" w:hAnsi="Calibri" w:cs="Calibri"/>
+          <w:i/>
+        </w:rPr>
+        <w:t xml:space="preserve"> /quiet</w:t>
+      </w:r>
+      <w:r>
+        <w:rPr>
+          <w:rFonts w:ascii="Calibri" w:eastAsia="Calibri" w:hAnsi="Calibri" w:cs="Calibri"/>
+          <w:i/>
+        </w:rPr>
+        <w:t xml:space="preserve"> /</w:t>
+      </w:r>
+      <w:proofErr w:type="spellStart"/>
+      <w:r>
+        <w:rPr>
+          <w:rFonts w:ascii="Calibri" w:eastAsia="Calibri" w:hAnsi="Calibri" w:cs="Calibri"/>
+          <w:i/>
+        </w:rPr>
+        <w:t>i</w:t>
+      </w:r>
+      <w:proofErr w:type="spellEnd"/>
+      <w:r>
+        <w:rPr>
+          <w:rFonts w:ascii="Calibri" w:eastAsia="Calibri" w:hAnsi="Calibri" w:cs="Calibri"/>
+          <w:i/>
+        </w:rPr>
+        <w:t xml:space="preserve"> Redis-Windows</w:t>
+      </w:r>
+      <w:r>
+        <w:rPr>
+          <w:rFonts w:ascii="Calibri" w:eastAsia="Calibri" w:hAnsi="Calibri" w:cs="Calibri"/>
+          <w:i/>
+        </w:rPr>
+        <w:t>-x64.msi</w:t>
       </w:r>
     </w:p>
     <w:p>
@@ -141,38 +568,63 @@
         <w:spacing w:after="200" w:line="276" w:lineRule="auto"/>
         <w:rPr>
           <w:rFonts w:ascii="Calibri" w:eastAsia="Calibri" w:hAnsi="Calibri" w:cs="Calibri"/>
-          <w:b/>
-        </w:rPr>
-      </w:pPr>
-      <w:r>
-        <w:rPr>
-          <w:rFonts w:ascii="Calibri" w:eastAsia="Calibri" w:hAnsi="Calibri" w:cs="Calibri"/>
-          <w:b/>
-        </w:rPr>
-        <w:t>set port and turn OFF</w:t>
-      </w:r>
-      <w:r>
-        <w:rPr>
-          <w:rFonts w:ascii="Calibri" w:eastAsia="Calibri" w:hAnsi="Calibri" w:cs="Calibri"/>
-          <w:b/>
-        </w:rPr>
-        <w:t xml:space="preserve"> firewall exception:</w:t>
-      </w:r>
+          <w:i/>
+        </w:rPr>
+      </w:pPr>
     </w:p>
     <w:p>
       <w:pPr>
         <w:spacing w:after="200" w:line="276" w:lineRule="auto"/>
         <w:rPr>
           <w:rFonts w:ascii="Calibri" w:eastAsia="Calibri" w:hAnsi="Calibri" w:cs="Calibri"/>
-          <w:i/>
-        </w:rPr>
-      </w:pPr>
-      <w:r>
-        <w:rPr>
-          <w:rFonts w:ascii="Calibri" w:eastAsia="Calibri" w:hAnsi="Calibri" w:cs="Calibri"/>
-          <w:i/>
-        </w:rPr>
-        <w:t xml:space="preserve">        msiexec /i Redis-Windows-x64.msi PORT=1234 FIREWALL_ON=""</w:t>
+        </w:rPr>
+      </w:pPr>
+      <w:r>
+        <w:rPr>
+          <w:rFonts w:ascii="Calibri" w:eastAsia="Calibri" w:hAnsi="Calibri" w:cs="Calibri"/>
+        </w:rPr>
+        <w:t xml:space="preserve">If you did </w:t>
+      </w:r>
+      <w:r>
+        <w:rPr>
+          <w:rFonts w:ascii="Calibri" w:eastAsia="Calibri" w:hAnsi="Calibri" w:cs="Calibri"/>
+          <w:i/>
+        </w:rPr>
+        <w:t>not</w:t>
+      </w:r>
+      <w:r>
+        <w:rPr>
+          <w:rFonts w:ascii="Calibri" w:eastAsia="Calibri" w:hAnsi="Calibri" w:cs="Calibri"/>
+        </w:rPr>
+        <w:t xml:space="preserve"> install </w:t>
+      </w:r>
+      <w:proofErr w:type="spellStart"/>
+      <w:r>
+        <w:rPr>
+          <w:rFonts w:ascii="Calibri" w:eastAsia="Calibri" w:hAnsi="Calibri" w:cs="Calibri"/>
+        </w:rPr>
+        <w:t>Redis</w:t>
+      </w:r>
+      <w:proofErr w:type="spellEnd"/>
+      <w:r>
+        <w:rPr>
+          <w:rFonts w:ascii="Calibri" w:eastAsia="Calibri" w:hAnsi="Calibri" w:cs="Calibri"/>
+        </w:rPr>
+        <w:t xml:space="preserve"> using the MSI package, then you still run </w:t>
+      </w:r>
+      <w:proofErr w:type="spellStart"/>
+      <w:r>
+        <w:rPr>
+          <w:rFonts w:ascii="Calibri" w:eastAsia="Calibri" w:hAnsi="Calibri" w:cs="Calibri"/>
+        </w:rPr>
+        <w:t>Redis</w:t>
+      </w:r>
+      <w:proofErr w:type="spellEnd"/>
+      <w:r>
+        <w:rPr>
+          <w:rFonts w:ascii="Calibri" w:eastAsia="Calibri" w:hAnsi="Calibri" w:cs="Calibri"/>
+        </w:rPr>
+        <w:t xml:space="preserve"> as a Windows service by following these instructions:</w:t>
       </w:r>
     </w:p>
     <w:p>
@@ -180,147 +632,49 @@
         <w:spacing w:after="200" w:line="276" w:lineRule="auto"/>
         <w:rPr>
           <w:rFonts w:ascii="Calibri" w:eastAsia="Calibri" w:hAnsi="Calibri" w:cs="Calibri"/>
-          <w:b/>
-        </w:rPr>
-      </w:pPr>
-      <w:r>
-        <w:rPr>
-          <w:rFonts w:ascii="Calibri" w:eastAsia="Calibri" w:hAnsi="Calibri" w:cs="Calibri"/>
-          <w:b/>
-        </w:rPr>
-        <w:t>set port and turn ON</w:t>
-      </w:r>
-      <w:r>
-        <w:rPr>
-          <w:rFonts w:ascii="Calibri" w:eastAsia="Calibri" w:hAnsi="Calibri" w:cs="Calibri"/>
-          <w:b/>
-        </w:rPr>
-        <w:t xml:space="preserve"> firewall exception:</w:t>
-      </w:r>
-    </w:p>
-    <w:p>
-      <w:pPr>
-        <w:spacing w:after="200" w:line="276" w:lineRule="auto"/>
-        <w:rPr>
-          <w:rFonts w:ascii="Calibri" w:eastAsia="Calibri" w:hAnsi="Calibri" w:cs="Calibri"/>
-          <w:i/>
-        </w:rPr>
-      </w:pPr>
-      <w:r>
-        <w:rPr>
-          <w:rFonts w:ascii="Calibri" w:eastAsia="Calibri" w:hAnsi="Calibri" w:cs="Calibri"/>
-          <w:i/>
-        </w:rPr>
-        <w:t xml:space="preserve">        msiexec /i Redis-Windows-x64.msi PORT=1234 FIREWALL_ON=1</w:t>
-      </w:r>
-    </w:p>
-    <w:p>
-      <w:pPr>
-        <w:spacing w:after="200" w:line="276" w:lineRule="auto"/>
-        <w:rPr>
-          <w:rFonts w:ascii="Calibri" w:eastAsia="Calibri" w:hAnsi="Calibri" w:cs="Calibri"/>
-          <w:b/>
-        </w:rPr>
-      </w:pPr>
-      <w:r>
-        <w:rPr>
-          <w:rFonts w:ascii="Calibri" w:eastAsia="Calibri" w:hAnsi="Calibri" w:cs="Calibri"/>
-          <w:b/>
-        </w:rPr>
-        <w:t>install with no user interface:</w:t>
-      </w:r>
-    </w:p>
-    <w:p>
-      <w:pPr>
-        <w:spacing w:after="200" w:line="276" w:lineRule="auto"/>
-        <w:rPr>
-          <w:rFonts w:ascii="Calibri" w:eastAsia="Calibri" w:hAnsi="Calibri" w:cs="Calibri"/>
-          <w:i/>
-        </w:rPr>
-      </w:pPr>
-      <w:r>
-        <w:rPr>
-          <w:rFonts w:ascii="Calibri" w:eastAsia="Calibri" w:hAnsi="Calibri" w:cs="Calibri"/>
-          <w:i/>
-        </w:rPr>
-        <w:t xml:space="preserve">        msiexec</w:t>
-      </w:r>
-      <w:r>
-        <w:rPr>
-          <w:rFonts w:ascii="Calibri" w:eastAsia="Calibri" w:hAnsi="Calibri" w:cs="Calibri"/>
-          <w:i/>
-        </w:rPr>
-        <w:t xml:space="preserve"> /quiet</w:t>
-      </w:r>
-      <w:r>
-        <w:rPr>
-          <w:rFonts w:ascii="Calibri" w:eastAsia="Calibri" w:hAnsi="Calibri" w:cs="Calibri"/>
-          <w:i/>
-        </w:rPr>
-        <w:t xml:space="preserve"> /i Redis-Windows</w:t>
-      </w:r>
-      <w:r>
-        <w:rPr>
-          <w:rFonts w:ascii="Calibri" w:eastAsia="Calibri" w:hAnsi="Calibri" w:cs="Calibri"/>
-          <w:i/>
-        </w:rPr>
-        <w:t>-x64.msi</w:t>
-      </w:r>
-    </w:p>
-    <w:p>
-      <w:pPr>
-        <w:spacing w:after="200" w:line="276" w:lineRule="auto"/>
-        <w:rPr>
-          <w:rFonts w:ascii="Calibri" w:eastAsia="Calibri" w:hAnsi="Calibri" w:cs="Calibri"/>
-          <w:i/>
-        </w:rPr>
-      </w:pPr>
-    </w:p>
-    <w:p>
-      <w:pPr>
-        <w:spacing w:after="200" w:line="276" w:lineRule="auto"/>
-        <w:rPr>
-          <w:rFonts w:ascii="Calibri" w:eastAsia="Calibri" w:hAnsi="Calibri" w:cs="Calibri"/>
-        </w:rPr>
-      </w:pPr>
-      <w:r>
-        <w:rPr>
-          <w:rFonts w:ascii="Calibri" w:eastAsia="Calibri" w:hAnsi="Calibri" w:cs="Calibri"/>
-        </w:rPr>
-        <w:t xml:space="preserve">If you did </w:t>
-      </w:r>
-      <w:r>
-        <w:rPr>
-          <w:rFonts w:ascii="Calibri" w:eastAsia="Calibri" w:hAnsi="Calibri" w:cs="Calibri"/>
-          <w:i/>
-        </w:rPr>
-        <w:t>not</w:t>
-      </w:r>
-      <w:r>
-        <w:rPr>
-          <w:rFonts w:ascii="Calibri" w:eastAsia="Calibri" w:hAnsi="Calibri" w:cs="Calibri"/>
-        </w:rPr>
-        <w:t xml:space="preserve"> install Redis using the MSI package, then you still run Redis as a Windows service by following these instructions:</w:t>
-      </w:r>
-    </w:p>
-    <w:p>
-      <w:pPr>
-        <w:spacing w:after="200" w:line="276" w:lineRule="auto"/>
-        <w:rPr>
-          <w:rFonts w:ascii="Calibri" w:eastAsia="Calibri" w:hAnsi="Calibri" w:cs="Calibri"/>
-        </w:rPr>
-      </w:pPr>
-      <w:r>
-        <w:rPr>
-          <w:rFonts w:ascii="Calibri" w:eastAsia="Calibri" w:hAnsi="Calibri" w:cs="Calibri"/>
-        </w:rPr>
-        <w:t xml:space="preserve">In order to better integrate with the Windows Services model, new command line arguments have been introduced to Redis. </w:t>
-      </w:r>
-      <w:r>
-        <w:rPr>
-          <w:rFonts w:ascii="Calibri" w:eastAsia="Calibri" w:hAnsi="Calibri" w:cs="Calibri"/>
-        </w:rPr>
-        <w:t xml:space="preserve">These service arguments require an elevated user context in order to connect to the service control manager. If these commands are invoked from a non-elevated context, Redis will attempt to create an elevated context in which to execute these commands. This will cause a User Account Control </w:t>
+        </w:rPr>
+      </w:pPr>
+      <w:r>
+        <w:rPr>
+          <w:rFonts w:ascii="Calibri" w:eastAsia="Calibri" w:hAnsi="Calibri" w:cs="Calibri"/>
+        </w:rPr>
+        <w:t xml:space="preserve">In order to better integrate with the Windows Services model, new command line arguments have been introduced to </w:t>
+      </w:r>
+      <w:proofErr w:type="spellStart"/>
+      <w:proofErr w:type="gramStart"/>
+      <w:r>
+        <w:rPr>
+          <w:rFonts w:ascii="Calibri" w:eastAsia="Calibri" w:hAnsi="Calibri" w:cs="Calibri"/>
+        </w:rPr>
+        <w:t>Redis</w:t>
+      </w:r>
+      <w:proofErr w:type="spellEnd"/>
+      <w:proofErr w:type="gramEnd"/>
+      <w:r>
+        <w:rPr>
+          <w:rFonts w:ascii="Calibri" w:eastAsia="Calibri" w:hAnsi="Calibri" w:cs="Calibri"/>
+        </w:rPr>
+        <w:t xml:space="preserve">. </w:t>
+      </w:r>
+      <w:r>
+        <w:rPr>
+          <w:rFonts w:ascii="Calibri" w:eastAsia="Calibri" w:hAnsi="Calibri" w:cs="Calibri"/>
+        </w:rPr>
+        <w:t xml:space="preserve">These service arguments require an elevated user context in order to connect to the service control manager. If these commands are invoked from a non-elevated context, </w:t>
+      </w:r>
+      <w:proofErr w:type="spellStart"/>
+      <w:r>
+        <w:rPr>
+          <w:rFonts w:ascii="Calibri" w:eastAsia="Calibri" w:hAnsi="Calibri" w:cs="Calibri"/>
+        </w:rPr>
+        <w:t>Redis</w:t>
+      </w:r>
+      <w:proofErr w:type="spellEnd"/>
+      <w:r>
+        <w:rPr>
+          <w:rFonts w:ascii="Calibri" w:eastAsia="Calibri" w:hAnsi="Calibri" w:cs="Calibri"/>
+        </w:rPr>
+        <w:t xml:space="preserve"> will attempt to create an elevated context in which to execute these commands. This will cause a User Account Control </w:t>
       </w:r>
       <w:r>
         <w:rPr>
@@ -396,7 +750,89 @@
           <w:color w:val="000000" w:themeColor="text1"/>
           <w:highlight w:val="white"/>
         </w:rPr>
-        <w:t>This must be the first argument on the redis-server command line. Arguments after this are passed in the order they occur to Redis when the service is launched. The service will be configured as Autostart and will be launched as "NT AUTHORITY\NetworkService". Upon successful installation a success message will be displayed and Redis will exit.</w:t>
+        <w:t xml:space="preserve">This must be the first argument on the </w:t>
+      </w:r>
+      <w:proofErr w:type="spellStart"/>
+      <w:r>
+        <w:rPr>
+          <w:color w:val="000000" w:themeColor="text1"/>
+          <w:highlight w:val="white"/>
+        </w:rPr>
+        <w:t>redis</w:t>
+      </w:r>
+      <w:proofErr w:type="spellEnd"/>
+      <w:r>
+        <w:rPr>
+          <w:color w:val="000000" w:themeColor="text1"/>
+          <w:highlight w:val="white"/>
+        </w:rPr>
+        <w:t xml:space="preserve">-server command line. Arguments after this are passed in the order they occur to </w:t>
+      </w:r>
+      <w:proofErr w:type="spellStart"/>
+      <w:proofErr w:type="gramStart"/>
+      <w:r>
+        <w:rPr>
+          <w:color w:val="000000" w:themeColor="text1"/>
+          <w:highlight w:val="white"/>
+        </w:rPr>
+        <w:t>Redis</w:t>
+      </w:r>
+      <w:proofErr w:type="spellEnd"/>
+      <w:proofErr w:type="gramEnd"/>
+      <w:r>
+        <w:rPr>
+          <w:color w:val="000000" w:themeColor="text1"/>
+          <w:highlight w:val="white"/>
+        </w:rPr>
+        <w:t xml:space="preserve"> when the service is launched. The service will be configured as </w:t>
+      </w:r>
+      <w:proofErr w:type="spellStart"/>
+      <w:r>
+        <w:rPr>
+          <w:color w:val="000000" w:themeColor="text1"/>
+          <w:highlight w:val="white"/>
+        </w:rPr>
+        <w:t>Autostart</w:t>
+      </w:r>
+      <w:proofErr w:type="spellEnd"/>
+      <w:r>
+        <w:rPr>
+          <w:color w:val="000000" w:themeColor="text1"/>
+          <w:highlight w:val="white"/>
+        </w:rPr>
+        <w:t xml:space="preserve"> and will be launched as "NT AUTHORITY\</w:t>
+      </w:r>
+      <w:proofErr w:type="spellStart"/>
+      <w:r>
+        <w:rPr>
+          <w:color w:val="000000" w:themeColor="text1"/>
+          <w:highlight w:val="white"/>
+        </w:rPr>
+        <w:t>NetworkService</w:t>
+      </w:r>
+      <w:proofErr w:type="spellEnd"/>
+      <w:r>
+        <w:rPr>
+          <w:color w:val="000000" w:themeColor="text1"/>
+          <w:highlight w:val="white"/>
+        </w:rPr>
+        <w:t xml:space="preserve">". Upon successful installation a success message will be displayed and </w:t>
+      </w:r>
+      <w:proofErr w:type="spellStart"/>
+      <w:r>
+        <w:rPr>
+          <w:color w:val="000000" w:themeColor="text1"/>
+          <w:highlight w:val="white"/>
+        </w:rPr>
+        <w:t>Redis</w:t>
+      </w:r>
+      <w:proofErr w:type="spellEnd"/>
+      <w:r>
+        <w:rPr>
+          <w:color w:val="000000" w:themeColor="text1"/>
+          <w:highlight w:val="white"/>
+        </w:rPr>
+        <w:t xml:space="preserve"> will exit.</w:t>
       </w:r>
     </w:p>
     <w:p>
@@ -438,12 +874,38 @@
           <w:highlight w:val="white"/>
         </w:rPr>
       </w:pPr>
-      <w:r>
-        <w:rPr>
-          <w:color w:val="385623" w:themeColor="accent6" w:themeShade="80"/>
-          <w:highlight w:val="white"/>
-        </w:rPr>
-        <w:t>redis-server --service-install redis.</w:t>
+      <w:proofErr w:type="spellStart"/>
+      <w:proofErr w:type="gramStart"/>
+      <w:r>
+        <w:rPr>
+          <w:color w:val="385623" w:themeColor="accent6" w:themeShade="80"/>
+          <w:highlight w:val="white"/>
+        </w:rPr>
+        <w:t>redis</w:t>
+      </w:r>
+      <w:proofErr w:type="spellEnd"/>
+      <w:r>
+        <w:rPr>
+          <w:color w:val="385623" w:themeColor="accent6" w:themeShade="80"/>
+          <w:highlight w:val="white"/>
+        </w:rPr>
+        <w:t>-server</w:t>
+      </w:r>
+      <w:proofErr w:type="gramEnd"/>
+      <w:r>
+        <w:rPr>
+          <w:color w:val="385623" w:themeColor="accent6" w:themeShade="80"/>
+          <w:highlight w:val="white"/>
+        </w:rPr>
+        <w:t xml:space="preserve"> --service-install </w:t>
+      </w:r>
+      <w:proofErr w:type="spellStart"/>
+      <w:r>
+        <w:rPr>
+          <w:color w:val="385623" w:themeColor="accent6" w:themeShade="80"/>
+          <w:highlight w:val="white"/>
+        </w:rPr>
+        <w:t>redis.</w:t>
       </w:r>
       <w:r>
         <w:rPr>
@@ -471,7 +933,31 @@
           <w:color w:val="385623" w:themeColor="accent6" w:themeShade="80"/>
           <w:highlight w:val="white"/>
         </w:rPr>
-        <w:t>conf --loglevel verbose</w:t>
+        <w:t>conf</w:t>
+      </w:r>
+      <w:proofErr w:type="spellEnd"/>
+      <w:r>
+        <w:rPr>
+          <w:color w:val="385623" w:themeColor="accent6" w:themeShade="80"/>
+          <w:highlight w:val="white"/>
+        </w:rPr>
+        <w:t xml:space="preserve"> --</w:t>
+      </w:r>
+      <w:proofErr w:type="spellStart"/>
+      <w:r>
+        <w:rPr>
+          <w:color w:val="385623" w:themeColor="accent6" w:themeShade="80"/>
+          <w:highlight w:val="white"/>
+        </w:rPr>
+        <w:t>loglevel</w:t>
+      </w:r>
+      <w:proofErr w:type="spellEnd"/>
+      <w:r>
+        <w:rPr>
+          <w:color w:val="385623" w:themeColor="accent6" w:themeShade="80"/>
+          <w:highlight w:val="white"/>
+        </w:rPr>
+        <w:t xml:space="preserve"> verbose</w:t>
       </w:r>
     </w:p>
     <w:p>
@@ -502,7 +988,25 @@
           <w:color w:val="385623" w:themeColor="accent6" w:themeShade="80"/>
           <w:highlight w:val="white"/>
         </w:rPr>
-        <w:t>--service-uninstall</w:t>
+        <w:t>--</w:t>
+      </w:r>
+      <w:proofErr w:type="gramStart"/>
+      <w:r>
+        <w:rPr>
+          <w:i/>
+          <w:color w:val="385623" w:themeColor="accent6" w:themeShade="80"/>
+          <w:highlight w:val="white"/>
+        </w:rPr>
+        <w:t>service-</w:t>
+      </w:r>
+      <w:proofErr w:type="gramEnd"/>
+      <w:r>
+        <w:rPr>
+          <w:i/>
+          <w:color w:val="385623" w:themeColor="accent6" w:themeShade="80"/>
+          <w:highlight w:val="white"/>
+        </w:rPr>
+        <w:t>uninstall</w:t>
       </w:r>
     </w:p>
     <w:p>
@@ -516,7 +1020,35 @@
         <w:rPr>
           <w:highlight w:val="white"/>
         </w:rPr>
-        <w:t>This will remove the Redis service configuration information from the registry. Upon successful uninstallation a success message will be displayed and Redis will exit.</w:t>
+        <w:t xml:space="preserve">This will remove the </w:t>
+      </w:r>
+      <w:proofErr w:type="spellStart"/>
+      <w:r>
+        <w:rPr>
+          <w:highlight w:val="white"/>
+        </w:rPr>
+        <w:t>Redis</w:t>
+      </w:r>
+      <w:proofErr w:type="spellEnd"/>
+      <w:r>
+        <w:rPr>
+          <w:highlight w:val="white"/>
+        </w:rPr>
+        <w:t xml:space="preserve"> service configuration information from the registry. Upon successful uninstallation a success message will be displayed and </w:t>
+      </w:r>
+      <w:proofErr w:type="spellStart"/>
+      <w:r>
+        <w:rPr>
+          <w:highlight w:val="white"/>
+        </w:rPr>
+        <w:t>Redis</w:t>
+      </w:r>
+      <w:proofErr w:type="spellEnd"/>
+      <w:r>
+        <w:rPr>
+          <w:highlight w:val="white"/>
+        </w:rPr>
+        <w:t xml:space="preserve"> will exit.</w:t>
       </w:r>
     </w:p>
     <w:p>
@@ -556,12 +1088,30 @@
           <w:highlight w:val="white"/>
         </w:rPr>
       </w:pPr>
-      <w:r>
-        <w:rPr>
-          <w:color w:val="385623" w:themeColor="accent6" w:themeShade="80"/>
-          <w:highlight w:val="white"/>
-        </w:rPr>
-        <w:t>redis-server --service-uninstall</w:t>
+      <w:proofErr w:type="spellStart"/>
+      <w:proofErr w:type="gramStart"/>
+      <w:r>
+        <w:rPr>
+          <w:color w:val="385623" w:themeColor="accent6" w:themeShade="80"/>
+          <w:highlight w:val="white"/>
+        </w:rPr>
+        <w:t>redis</w:t>
+      </w:r>
+      <w:proofErr w:type="spellEnd"/>
+      <w:r>
+        <w:rPr>
+          <w:color w:val="385623" w:themeColor="accent6" w:themeShade="80"/>
+          <w:highlight w:val="white"/>
+        </w:rPr>
+        <w:t>-server</w:t>
+      </w:r>
+      <w:proofErr w:type="gramEnd"/>
+      <w:r>
+        <w:rPr>
+          <w:color w:val="385623" w:themeColor="accent6" w:themeShade="80"/>
+          <w:highlight w:val="white"/>
+        </w:rPr>
+        <w:t xml:space="preserve"> --service-uninstall</w:t>
       </w:r>
     </w:p>
     <w:p>
@@ -618,7 +1168,21 @@
         <w:rPr>
           <w:highlight w:val="white"/>
         </w:rPr>
-        <w:t xml:space="preserve"> the Redis service. Upon successful </w:t>
+        <w:t xml:space="preserve"> the </w:t>
+      </w:r>
+      <w:proofErr w:type="spellStart"/>
+      <w:r>
+        <w:rPr>
+          <w:highlight w:val="white"/>
+        </w:rPr>
+        <w:t>Redis</w:t>
+      </w:r>
+      <w:proofErr w:type="spellEnd"/>
+      <w:r>
+        <w:rPr>
+          <w:highlight w:val="white"/>
+        </w:rPr>
+        <w:t xml:space="preserve"> service. Upon successful </w:t>
       </w:r>
       <w:r>
         <w:rPr>
@@ -630,7 +1194,21 @@
         <w:rPr>
           <w:highlight w:val="white"/>
         </w:rPr>
-        <w:t xml:space="preserve"> a success message will be displayed and Redis will </w:t>
+        <w:t xml:space="preserve"> a success message will be displayed and </w:t>
+      </w:r>
+      <w:proofErr w:type="spellStart"/>
+      <w:r>
+        <w:rPr>
+          <w:highlight w:val="white"/>
+        </w:rPr>
+        <w:t>Redis</w:t>
+      </w:r>
+      <w:proofErr w:type="spellEnd"/>
+      <w:r>
+        <w:rPr>
+          <w:highlight w:val="white"/>
+        </w:rPr>
+        <w:t xml:space="preserve"> will </w:t>
       </w:r>
       <w:r>
         <w:rPr>
@@ -668,12 +1246,30 @@
           <w:highlight w:val="white"/>
         </w:rPr>
       </w:pPr>
-      <w:r>
-        <w:rPr>
-          <w:color w:val="385623" w:themeColor="accent6" w:themeShade="80"/>
-          <w:highlight w:val="white"/>
-        </w:rPr>
-        <w:t>redis-server --service-start</w:t>
+      <w:proofErr w:type="spellStart"/>
+      <w:proofErr w:type="gramStart"/>
+      <w:r>
+        <w:rPr>
+          <w:color w:val="385623" w:themeColor="accent6" w:themeShade="80"/>
+          <w:highlight w:val="white"/>
+        </w:rPr>
+        <w:t>redis</w:t>
+      </w:r>
+      <w:proofErr w:type="spellEnd"/>
+      <w:r>
+        <w:rPr>
+          <w:color w:val="385623" w:themeColor="accent6" w:themeShade="80"/>
+          <w:highlight w:val="white"/>
+        </w:rPr>
+        <w:t>-server</w:t>
+      </w:r>
+      <w:proofErr w:type="gramEnd"/>
+      <w:r>
+        <w:rPr>
+          <w:color w:val="385623" w:themeColor="accent6" w:themeShade="80"/>
+          <w:highlight w:val="white"/>
+        </w:rPr>
+        <w:t xml:space="preserve"> --service-start</w:t>
       </w:r>
     </w:p>
     <w:p>
@@ -718,7 +1314,35 @@
         <w:rPr>
           <w:highlight w:val="white"/>
         </w:rPr>
-        <w:t>This will stop the Redis service. Upon successful termination a success message will be displayed and Redis will exit.</w:t>
+        <w:t xml:space="preserve">This will stop the </w:t>
+      </w:r>
+      <w:proofErr w:type="spellStart"/>
+      <w:r>
+        <w:rPr>
+          <w:highlight w:val="white"/>
+        </w:rPr>
+        <w:t>Redis</w:t>
+      </w:r>
+      <w:proofErr w:type="spellEnd"/>
+      <w:r>
+        <w:rPr>
+          <w:highlight w:val="white"/>
+        </w:rPr>
+        <w:t xml:space="preserve"> service. Upon successful termination a success message will be displayed and </w:t>
+      </w:r>
+      <w:proofErr w:type="spellStart"/>
+      <w:r>
+        <w:rPr>
+          <w:highlight w:val="white"/>
+        </w:rPr>
+        <w:t>Redis</w:t>
+      </w:r>
+      <w:proofErr w:type="spellEnd"/>
+      <w:r>
+        <w:rPr>
+          <w:highlight w:val="white"/>
+        </w:rPr>
+        <w:t xml:space="preserve"> will exit.</w:t>
       </w:r>
     </w:p>
     <w:p>
@@ -759,12 +1383,30 @@
           <w:highlight w:val="white"/>
         </w:rPr>
       </w:pPr>
-      <w:r>
-        <w:rPr>
-          <w:color w:val="385623" w:themeColor="accent6" w:themeShade="80"/>
-          <w:highlight w:val="white"/>
-        </w:rPr>
-        <w:t>redis-server --service-</w:t>
+      <w:proofErr w:type="spellStart"/>
+      <w:proofErr w:type="gramStart"/>
+      <w:r>
+        <w:rPr>
+          <w:color w:val="385623" w:themeColor="accent6" w:themeShade="80"/>
+          <w:highlight w:val="white"/>
+        </w:rPr>
+        <w:t>redis</w:t>
+      </w:r>
+      <w:proofErr w:type="spellEnd"/>
+      <w:r>
+        <w:rPr>
+          <w:color w:val="385623" w:themeColor="accent6" w:themeShade="80"/>
+          <w:highlight w:val="white"/>
+        </w:rPr>
+        <w:t>-server</w:t>
+      </w:r>
+      <w:proofErr w:type="gramEnd"/>
+      <w:r>
+        <w:rPr>
+          <w:color w:val="385623" w:themeColor="accent6" w:themeShade="80"/>
+          <w:highlight w:val="white"/>
+        </w:rPr>
+        <w:t xml:space="preserve"> --service-</w:t>
       </w:r>
       <w:r>
         <w:rPr>
@@ -849,7 +1491,25 @@
           <w:color w:val="000000" w:themeColor="text1"/>
           <w:highlight w:val="white"/>
         </w:rPr>
-        <w:t xml:space="preserve">This argument should follow the service-install, service-start, service-stop or service-uninstall commands, and precede any arguments to be passed to Redis via the service-install command. </w:t>
+        <w:t xml:space="preserve">This argument should follow the service-install, service-start, service-stop or service-uninstall commands, and precede any arguments to be passed to </w:t>
+      </w:r>
+      <w:proofErr w:type="spellStart"/>
+      <w:proofErr w:type="gramStart"/>
+      <w:r>
+        <w:rPr>
+          <w:color w:val="000000" w:themeColor="text1"/>
+          <w:highlight w:val="white"/>
+        </w:rPr>
+        <w:t>Redis</w:t>
+      </w:r>
+      <w:proofErr w:type="spellEnd"/>
+      <w:proofErr w:type="gramEnd"/>
+      <w:r>
+        <w:rPr>
+          <w:color w:val="000000" w:themeColor="text1"/>
+          <w:highlight w:val="white"/>
+        </w:rPr>
+        <w:t xml:space="preserve"> via the service-install command. </w:t>
       </w:r>
     </w:p>
     <w:p>
@@ -878,8 +1538,17 @@
           <w:color w:val="000000" w:themeColor="text1"/>
           <w:highlight w:val="white"/>
         </w:rPr>
-        <w:t>instances of Redis</w:t>
-      </w:r>
+        <w:t xml:space="preserve">instances of </w:t>
+      </w:r>
+      <w:proofErr w:type="spellStart"/>
+      <w:r>
+        <w:rPr>
+          <w:color w:val="000000" w:themeColor="text1"/>
+          <w:highlight w:val="white"/>
+        </w:rPr>
+        <w:t>Redis</w:t>
+      </w:r>
+      <w:proofErr w:type="spellEnd"/>
       <w:r>
         <w:rPr>
           <w:color w:val="000000" w:themeColor="text1"/>
@@ -903,12 +1572,30 @@
           <w:highlight w:val="white"/>
         </w:rPr>
       </w:pPr>
-      <w:r>
-        <w:rPr>
-          <w:color w:val="385623" w:themeColor="accent6" w:themeShade="80"/>
-          <w:highlight w:val="white"/>
-        </w:rPr>
-        <w:t xml:space="preserve">redis-server --service-install </w:t>
+      <w:proofErr w:type="spellStart"/>
+      <w:proofErr w:type="gramStart"/>
+      <w:r>
+        <w:rPr>
+          <w:color w:val="385623" w:themeColor="accent6" w:themeShade="80"/>
+          <w:highlight w:val="white"/>
+        </w:rPr>
+        <w:t>redis</w:t>
+      </w:r>
+      <w:proofErr w:type="spellEnd"/>
+      <w:r>
+        <w:rPr>
+          <w:color w:val="385623" w:themeColor="accent6" w:themeShade="80"/>
+          <w:highlight w:val="white"/>
+        </w:rPr>
+        <w:t>-server</w:t>
+      </w:r>
+      <w:proofErr w:type="gramEnd"/>
+      <w:r>
+        <w:rPr>
+          <w:color w:val="385623" w:themeColor="accent6" w:themeShade="80"/>
+          <w:highlight w:val="white"/>
+        </w:rPr>
+        <w:t xml:space="preserve"> --service-install </w:t>
       </w:r>
       <w:r>
         <w:rPr>
@@ -926,12 +1613,30 @@
           <w:highlight w:val="white"/>
         </w:rPr>
       </w:pPr>
-      <w:r>
-        <w:rPr>
-          <w:color w:val="385623" w:themeColor="accent6" w:themeShade="80"/>
-          <w:highlight w:val="white"/>
-        </w:rPr>
-        <w:t>redis-server --service-</w:t>
+      <w:proofErr w:type="spellStart"/>
+      <w:proofErr w:type="gramStart"/>
+      <w:r>
+        <w:rPr>
+          <w:color w:val="385623" w:themeColor="accent6" w:themeShade="80"/>
+          <w:highlight w:val="white"/>
+        </w:rPr>
+        <w:t>redis</w:t>
+      </w:r>
+      <w:proofErr w:type="spellEnd"/>
+      <w:r>
+        <w:rPr>
+          <w:color w:val="385623" w:themeColor="accent6" w:themeShade="80"/>
+          <w:highlight w:val="white"/>
+        </w:rPr>
+        <w:t>-server</w:t>
+      </w:r>
+      <w:proofErr w:type="gramEnd"/>
+      <w:r>
+        <w:rPr>
+          <w:color w:val="385623" w:themeColor="accent6" w:themeShade="80"/>
+          <w:highlight w:val="white"/>
+        </w:rPr>
+        <w:t xml:space="preserve"> --service-</w:t>
       </w:r>
       <w:r>
         <w:rPr>
@@ -963,12 +1668,30 @@
           <w:highlight w:val="white"/>
         </w:rPr>
       </w:pPr>
-      <w:r>
-        <w:rPr>
-          <w:color w:val="385623" w:themeColor="accent6" w:themeShade="80"/>
-          <w:highlight w:val="white"/>
-        </w:rPr>
-        <w:t xml:space="preserve">redis-server --service-install </w:t>
+      <w:proofErr w:type="spellStart"/>
+      <w:proofErr w:type="gramStart"/>
+      <w:r>
+        <w:rPr>
+          <w:color w:val="385623" w:themeColor="accent6" w:themeShade="80"/>
+          <w:highlight w:val="white"/>
+        </w:rPr>
+        <w:t>redis</w:t>
+      </w:r>
+      <w:proofErr w:type="spellEnd"/>
+      <w:r>
+        <w:rPr>
+          <w:color w:val="385623" w:themeColor="accent6" w:themeShade="80"/>
+          <w:highlight w:val="white"/>
+        </w:rPr>
+        <w:t>-server</w:t>
+      </w:r>
+      <w:proofErr w:type="gramEnd"/>
+      <w:r>
+        <w:rPr>
+          <w:color w:val="385623" w:themeColor="accent6" w:themeShade="80"/>
+          <w:highlight w:val="white"/>
+        </w:rPr>
+        <w:t xml:space="preserve"> --service-install </w:t>
       </w:r>
       <w:r>
         <w:rPr>
@@ -986,13 +1709,31 @@
           <w:highlight w:val="white"/>
         </w:rPr>
       </w:pPr>
+      <w:proofErr w:type="spellStart"/>
+      <w:proofErr w:type="gramStart"/>
       <w:r>
         <w:rPr>
           <w:color w:val="385623" w:themeColor="accent6" w:themeShade="80"/>
           <w:highlight w:val="white"/>
         </w:rPr>
         <w:lastRenderedPageBreak/>
-        <w:t>redis-server --service-</w:t>
+        <w:t>redis</w:t>
+      </w:r>
+      <w:proofErr w:type="spellEnd"/>
+      <w:r>
+        <w:rPr>
+          <w:color w:val="385623" w:themeColor="accent6" w:themeShade="80"/>
+          <w:highlight w:val="white"/>
+        </w:rPr>
+        <w:t>-server</w:t>
+      </w:r>
+      <w:proofErr w:type="gramEnd"/>
+      <w:r>
+        <w:rPr>
+          <w:color w:val="385623" w:themeColor="accent6" w:themeShade="80"/>
+          <w:highlight w:val="white"/>
+        </w:rPr>
+        <w:t xml:space="preserve"> --service-</w:t>
       </w:r>
       <w:r>
         <w:rPr>
@@ -1024,12 +1765,30 @@
           <w:highlight w:val="white"/>
         </w:rPr>
       </w:pPr>
-      <w:r>
-        <w:rPr>
-          <w:color w:val="385623" w:themeColor="accent6" w:themeShade="80"/>
-          <w:highlight w:val="white"/>
-        </w:rPr>
-        <w:t xml:space="preserve">redis-server --service-install </w:t>
+      <w:proofErr w:type="spellStart"/>
+      <w:proofErr w:type="gramStart"/>
+      <w:r>
+        <w:rPr>
+          <w:color w:val="385623" w:themeColor="accent6" w:themeShade="80"/>
+          <w:highlight w:val="white"/>
+        </w:rPr>
+        <w:t>redis</w:t>
+      </w:r>
+      <w:proofErr w:type="spellEnd"/>
+      <w:r>
+        <w:rPr>
+          <w:color w:val="385623" w:themeColor="accent6" w:themeShade="80"/>
+          <w:highlight w:val="white"/>
+        </w:rPr>
+        <w:t>-server</w:t>
+      </w:r>
+      <w:proofErr w:type="gramEnd"/>
+      <w:r>
+        <w:rPr>
+          <w:color w:val="385623" w:themeColor="accent6" w:themeShade="80"/>
+          <w:highlight w:val="white"/>
+        </w:rPr>
+        <w:t xml:space="preserve"> --service-install </w:t>
       </w:r>
       <w:r>
         <w:rPr>
@@ -1047,12 +1806,30 @@
           <w:highlight w:val="white"/>
         </w:rPr>
       </w:pPr>
-      <w:r>
-        <w:rPr>
-          <w:color w:val="385623" w:themeColor="accent6" w:themeShade="80"/>
-          <w:highlight w:val="white"/>
-        </w:rPr>
-        <w:t>redis-server --service-</w:t>
+      <w:proofErr w:type="spellStart"/>
+      <w:proofErr w:type="gramStart"/>
+      <w:r>
+        <w:rPr>
+          <w:color w:val="385623" w:themeColor="accent6" w:themeShade="80"/>
+          <w:highlight w:val="white"/>
+        </w:rPr>
+        <w:t>redis</w:t>
+      </w:r>
+      <w:proofErr w:type="spellEnd"/>
+      <w:r>
+        <w:rPr>
+          <w:color w:val="385623" w:themeColor="accent6" w:themeShade="80"/>
+          <w:highlight w:val="white"/>
+        </w:rPr>
+        <w:t>-server</w:t>
+      </w:r>
+      <w:proofErr w:type="gramEnd"/>
+      <w:r>
+        <w:rPr>
+          <w:color w:val="385623" w:themeColor="accent6" w:themeShade="80"/>
+          <w:highlight w:val="white"/>
+        </w:rPr>
+        <w:t xml:space="preserve"> --service-</w:t>
       </w:r>
       <w:r>
         <w:rPr>

</xml_diff>